<commit_message>
Update Thesis New Detail Plan.docx
</commit_message>
<xml_diff>
--- a/Classes/Honors/Thesis New Detail Plan.docx
+++ b/Classes/Honors/Thesis New Detail Plan.docx
@@ -1,12 +1,7 @@
 
 <file path=word/document.xml><?xml version="1.0" encoding="utf-8"?>
-<w:document xmlns:wpc="http://schemas.microsoft.com/office/word/2010/wordprocessingCanvas" xmlns:cx="http://schemas.microsoft.com/office/drawing/2014/chartex" xmlns:cx1="http://schemas.microsoft.com/office/drawing/2015/9/8/chartex" xmlns:cx2="http://schemas.microsoft.com/office/drawing/2015/10/21/chartex" xmlns:cx3="http://schemas.microsoft.com/office/drawing/2016/5/9/chartex" xmlns:cx4="http://schemas.microsoft.com/office/drawing/2016/5/10/chartex" xmlns:cx5="http://schemas.microsoft.com/office/drawing/2016/5/11/chartex" xmlns:cx6="http://schemas.microsoft.com/office/drawing/2016/5/12/chartex" xmlns:cx7="http://schemas.microsoft.com/office/drawing/2016/5/13/chartex" xmlns:cx8="http://schemas.microsoft.com/office/drawing/2016/5/14/chartex" xmlns:mc="http://schemas.openxmlformats.org/markup-compatibility/2006" xmlns:aink="http://schemas.microsoft.com/office/drawing/2016/ink" xmlns:am3d="http://schemas.microsoft.com/office/drawing/2017/model3d" xmlns:o="urn:schemas-microsoft-com:office:office" xmlns:r="http://schemas.openxmlformats.org/officeDocument/2006/relationships" xmlns:m="http://schemas.openxmlformats.org/officeDocument/2006/math" xmlns:v="urn:schemas-microsoft-com:vml" xmlns:wp14="http://schemas.microsoft.com/office/word/2010/wordprocessingDrawing" xmlns:wp="http://schemas.openxmlformats.org/drawingml/2006/wordprocessingDrawing" xmlns:w10="urn:schemas-microsoft-com:office:word" xmlns:w="http://schemas.openxmlformats.org/wordprocessingml/2006/main" xmlns:w14="http://schemas.microsoft.com/office/word/2010/wordml" xmlns:w15="http://schemas.microsoft.com/office/word/2012/wordml" xmlns:w16cex="http://schemas.microsoft.com/office/word/2018/wordml/cex" xmlns:w16cid="http://schemas.microsoft.com/office/word/2016/wordml/cid" xmlns:w16="http://schemas.microsoft.com/office/word/2018/wordml" xmlns:w16se="http://schemas.microsoft.com/office/word/2015/wordml/symex" xmlns:wpg="http://schemas.microsoft.com/office/word/2010/wordprocessingGroup" xmlns:wpi="http://schemas.microsoft.com/office/word/2010/wordprocessingInk" xmlns:wne="http://schemas.microsoft.com/office/word/2006/wordml" xmlns:wps="http://schemas.microsoft.com/office/word/2010/wordprocessingShape" mc:Ignorable="w14 w15 w16se w16cid w16 w16cex wp14">
+<w:document xmlns:wpc="http://schemas.microsoft.com/office/word/2010/wordprocessingCanvas" xmlns:cx="http://schemas.microsoft.com/office/drawing/2014/chartex" xmlns:cx1="http://schemas.microsoft.com/office/drawing/2015/9/8/chartex" xmlns:cx2="http://schemas.microsoft.com/office/drawing/2015/10/21/chartex" xmlns:cx3="http://schemas.microsoft.com/office/drawing/2016/5/9/chartex" xmlns:cx4="http://schemas.microsoft.com/office/drawing/2016/5/10/chartex" xmlns:cx5="http://schemas.microsoft.com/office/drawing/2016/5/11/chartex" xmlns:cx6="http://schemas.microsoft.com/office/drawing/2016/5/12/chartex" xmlns:cx7="http://schemas.microsoft.com/office/drawing/2016/5/13/chartex" xmlns:cx8="http://schemas.microsoft.com/office/drawing/2016/5/14/chartex" xmlns:mc="http://schemas.openxmlformats.org/markup-compatibility/2006" xmlns:aink="http://schemas.microsoft.com/office/drawing/2016/ink" xmlns:am3d="http://schemas.microsoft.com/office/drawing/2017/model3d" xmlns:o="urn:schemas-microsoft-com:office:office" xmlns:r="http://schemas.openxmlformats.org/officeDocument/2006/relationships" xmlns:m="http://schemas.openxmlformats.org/officeDocument/2006/math" xmlns:v="urn:schemas-microsoft-com:vml" xmlns:wp14="http://schemas.microsoft.com/office/word/2010/wordprocessingDrawing" xmlns:wp="http://schemas.openxmlformats.org/drawingml/2006/wordprocessingDrawing" xmlns:w10="urn:schemas-microsoft-com:office:word" xmlns:w="http://schemas.openxmlformats.org/wordprocessingml/2006/main" xmlns:w14="http://schemas.microsoft.com/office/word/2010/wordml" xmlns:w15="http://schemas.microsoft.com/office/word/2012/wordml" xmlns:w16cid="http://schemas.microsoft.com/office/word/2016/wordml/cid" xmlns:w16se="http://schemas.microsoft.com/office/word/2015/wordml/symex" xmlns:wpg="http://schemas.microsoft.com/office/word/2010/wordprocessingGroup" xmlns:wpi="http://schemas.microsoft.com/office/word/2010/wordprocessingInk" xmlns:wne="http://schemas.microsoft.com/office/word/2006/wordml" xmlns:wps="http://schemas.microsoft.com/office/word/2010/wordprocessingShape" mc:Ignorable="w14 w15 w16se w16cid wp14">
   <w:body>
-    <w:p>
-      <w:pPr>
-        <w:ind w:left="360" w:hanging="360"/>
-      </w:pPr>
-    </w:p>
     <w:p>
       <w:pPr>
         <w:pStyle w:val="Heading1"/>
@@ -430,10 +425,20 @@
     </w:p>
     <w:p/>
     <w:p>
+      <w:r>
+        <w:t>The purpose of this section is to review the thoughts, actions, and realities of what it takes to start an organization. We begin this chapter with Signifiers to Start, which walks you through the fundamental questions you need to ask yourself before embarking on this journey. We will then move to Building Around a Project, a crucial step to build a base of work and culture needed so you can then go about Identifying a Growable Team. By the end, you will have gone through many struggles, but will have created the start of a blossoming college engineering organization.</w:t>
+      </w:r>
+    </w:p>
+    <w:p/>
+    <w:p>
       <w:pPr>
         <w:pStyle w:val="Heading2"/>
       </w:pPr>
       <w:r>
+        <w:br w:type="column"/>
+      </w:r>
+      <w:r>
+        <w:lastRenderedPageBreak/>
         <w:t>The Signifiers to Start</w:t>
       </w:r>
     </w:p>
@@ -470,7 +475,13 @@
         <w:rPr>
           <w:rFonts w:cstheme="minorHAnsi"/>
         </w:rPr>
-        <w:t>Want experience?</w:t>
+        <w:t>Do you w</w:t>
+      </w:r>
+      <w:r>
+        <w:rPr>
+          <w:rFonts w:cstheme="minorHAnsi"/>
+        </w:rPr>
+        <w:t>ant experience?</w:t>
       </w:r>
     </w:p>
     <w:p>
@@ -488,7 +499,31 @@
         <w:rPr>
           <w:rFonts w:cstheme="minorHAnsi"/>
         </w:rPr>
-        <w:t>Want to feed your passion?</w:t>
+        <w:t>Do you w</w:t>
+      </w:r>
+      <w:r>
+        <w:rPr>
+          <w:rFonts w:cstheme="minorHAnsi"/>
+        </w:rPr>
+        <w:t>ant to feed your passion?</w:t>
+      </w:r>
+    </w:p>
+    <w:p>
+      <w:pPr>
+        <w:pStyle w:val="ListParagraph"/>
+        <w:numPr>
+          <w:ilvl w:val="1"/>
+          <w:numId w:val="5"/>
+        </w:numPr>
+        <w:rPr>
+          <w:rFonts w:cstheme="minorHAnsi"/>
+        </w:rPr>
+      </w:pPr>
+      <w:r>
+        <w:rPr>
+          <w:rFonts w:cstheme="minorHAnsi"/>
+        </w:rPr>
+        <w:t>Are you bored and want something to do?</w:t>
       </w:r>
     </w:p>
     <w:p>
@@ -524,21 +559,25 @@
         <w:rPr>
           <w:rFonts w:cstheme="minorHAnsi"/>
         </w:rPr>
-        <w:t xml:space="preserve">Is the </w:t>
-      </w:r>
-      <w:proofErr w:type="gramStart"/>
-      <w:r>
-        <w:rPr>
-          <w:rFonts w:cstheme="minorHAnsi"/>
-        </w:rPr>
-        <w:t>timing</w:t>
-      </w:r>
-      <w:proofErr w:type="gramEnd"/>
-      <w:r>
-        <w:rPr>
-          <w:rFonts w:cstheme="minorHAnsi"/>
-        </w:rPr>
-        <w:t xml:space="preserve"> right?</w:t>
+        <w:t>Does</w:t>
+      </w:r>
+      <w:r>
+        <w:rPr>
+          <w:rFonts w:cstheme="minorHAnsi"/>
+        </w:rPr>
+        <w:t xml:space="preserve"> the timing </w:t>
+      </w:r>
+      <w:r>
+        <w:rPr>
+          <w:rFonts w:cstheme="minorHAnsi"/>
+        </w:rPr>
+        <w:t>of the organization make sense</w:t>
+      </w:r>
+      <w:r>
+        <w:rPr>
+          <w:rFonts w:cstheme="minorHAnsi"/>
+        </w:rPr>
+        <w:t>?</w:t>
       </w:r>
     </w:p>
     <w:p>
@@ -556,7 +595,7 @@
         <w:rPr>
           <w:rFonts w:cstheme="minorHAnsi"/>
         </w:rPr>
-        <w:t>Will the people come?</w:t>
+        <w:t>Are there a member base that is creatable?</w:t>
       </w:r>
     </w:p>
     <w:p>
@@ -617,6 +656,24 @@
       <w:pPr>
         <w:pStyle w:val="ListParagraph"/>
         <w:numPr>
+          <w:ilvl w:val="1"/>
+          <w:numId w:val="5"/>
+        </w:numPr>
+        <w:rPr>
+          <w:rFonts w:cstheme="minorHAnsi"/>
+        </w:rPr>
+      </w:pPr>
+      <w:r>
+        <w:rPr>
+          <w:rFonts w:cstheme="minorHAnsi"/>
+        </w:rPr>
+        <w:t>Are you okay with failure?</w:t>
+      </w:r>
+    </w:p>
+    <w:p>
+      <w:pPr>
+        <w:pStyle w:val="ListParagraph"/>
+        <w:numPr>
           <w:ilvl w:val="0"/>
           <w:numId w:val="5"/>
         </w:numPr>
@@ -646,25 +703,7 @@
         <w:rPr>
           <w:rFonts w:cstheme="minorHAnsi"/>
         </w:rPr>
-        <w:t>The people to know</w:t>
-      </w:r>
-    </w:p>
-    <w:p>
-      <w:pPr>
-        <w:pStyle w:val="ListParagraph"/>
-        <w:numPr>
-          <w:ilvl w:val="2"/>
-          <w:numId w:val="5"/>
-        </w:numPr>
-        <w:rPr>
-          <w:rFonts w:cstheme="minorHAnsi"/>
-        </w:rPr>
-      </w:pPr>
-      <w:r>
-        <w:rPr>
-          <w:rFonts w:cstheme="minorHAnsi"/>
-        </w:rPr>
-        <w:t>The Maze of Power</w:t>
+        <w:t>Navigating the Maze of Power in a bureaucratic world.</w:t>
       </w:r>
     </w:p>
     <w:p>
@@ -682,7 +721,7 @@
         <w:rPr>
           <w:rFonts w:cstheme="minorHAnsi"/>
         </w:rPr>
-        <w:t>The Drive with no Rewards</w:t>
+        <w:t>Little initial reward for a lot of initial drive</w:t>
       </w:r>
     </w:p>
     <w:p>
@@ -797,6 +836,237 @@
       </w:r>
       <w:r>
         <w:lastRenderedPageBreak/>
+        <w:t>Building around a Project</w:t>
+      </w:r>
+    </w:p>
+    <w:p/>
+    <w:p>
+      <w:pPr>
+        <w:pStyle w:val="ListParagraph"/>
+        <w:numPr>
+          <w:ilvl w:val="0"/>
+          <w:numId w:val="16"/>
+        </w:numPr>
+        <w:rPr>
+          <w:rFonts w:cstheme="minorHAnsi"/>
+        </w:rPr>
+      </w:pPr>
+      <w:r>
+        <w:rPr>
+          <w:rFonts w:cstheme="minorHAnsi"/>
+        </w:rPr>
+        <w:t>Must work on something that excites most members</w:t>
+      </w:r>
+    </w:p>
+    <w:p>
+      <w:pPr>
+        <w:pStyle w:val="ListParagraph"/>
+        <w:numPr>
+          <w:ilvl w:val="1"/>
+          <w:numId w:val="16"/>
+        </w:numPr>
+        <w:rPr>
+          <w:rFonts w:cstheme="minorHAnsi"/>
+        </w:rPr>
+      </w:pPr>
+      <w:r>
+        <w:rPr>
+          <w:rFonts w:cstheme="minorHAnsi"/>
+        </w:rPr>
+        <w:t>Don’t try too hard to make sure everyone is for it</w:t>
+      </w:r>
+    </w:p>
+    <w:p>
+      <w:pPr>
+        <w:pStyle w:val="ListParagraph"/>
+        <w:numPr>
+          <w:ilvl w:val="0"/>
+          <w:numId w:val="16"/>
+        </w:numPr>
+        <w:rPr>
+          <w:rFonts w:cstheme="minorHAnsi"/>
+        </w:rPr>
+      </w:pPr>
+      <w:r>
+        <w:rPr>
+          <w:rFonts w:cstheme="minorHAnsi"/>
+        </w:rPr>
+        <w:t>Build a project, people will come</w:t>
+      </w:r>
+    </w:p>
+    <w:p>
+      <w:pPr>
+        <w:pStyle w:val="ListParagraph"/>
+        <w:numPr>
+          <w:ilvl w:val="1"/>
+          <w:numId w:val="16"/>
+        </w:numPr>
+        <w:rPr>
+          <w:rFonts w:cstheme="minorHAnsi"/>
+        </w:rPr>
+      </w:pPr>
+      <w:r>
+        <w:rPr>
+          <w:rFonts w:cstheme="minorHAnsi"/>
+        </w:rPr>
+        <w:t>Trying to build a team with just general meetings doesn’t work</w:t>
+      </w:r>
+    </w:p>
+    <w:p>
+      <w:pPr>
+        <w:pStyle w:val="ListParagraph"/>
+        <w:numPr>
+          <w:ilvl w:val="0"/>
+          <w:numId w:val="16"/>
+        </w:numPr>
+        <w:rPr>
+          <w:rFonts w:cstheme="minorHAnsi"/>
+        </w:rPr>
+      </w:pPr>
+      <w:r>
+        <w:rPr>
+          <w:rFonts w:cstheme="minorHAnsi"/>
+        </w:rPr>
+        <w:t>Roadblocks happen, but must have the grit to push through</w:t>
+      </w:r>
+    </w:p>
+    <w:p>
+      <w:pPr>
+        <w:pStyle w:val="ListParagraph"/>
+        <w:numPr>
+          <w:ilvl w:val="1"/>
+          <w:numId w:val="16"/>
+        </w:numPr>
+        <w:rPr>
+          <w:rFonts w:cstheme="minorHAnsi"/>
+        </w:rPr>
+      </w:pPr>
+      <w:r>
+        <w:rPr>
+          <w:rFonts w:cstheme="minorHAnsi"/>
+        </w:rPr>
+        <w:t>Initially starting something takes a certain grit, can be challenging to keep motivated</w:t>
+      </w:r>
+    </w:p>
+    <w:p>
+      <w:pPr>
+        <w:pStyle w:val="ListParagraph"/>
+        <w:numPr>
+          <w:ilvl w:val="0"/>
+          <w:numId w:val="16"/>
+        </w:numPr>
+        <w:rPr>
+          <w:rFonts w:cstheme="minorHAnsi"/>
+        </w:rPr>
+      </w:pPr>
+      <w:r>
+        <w:rPr>
+          <w:rFonts w:cstheme="minorHAnsi"/>
+        </w:rPr>
+        <w:t>The initial fear of failure</w:t>
+      </w:r>
+    </w:p>
+    <w:p>
+      <w:pPr>
+        <w:pStyle w:val="ListParagraph"/>
+        <w:numPr>
+          <w:ilvl w:val="1"/>
+          <w:numId w:val="16"/>
+        </w:numPr>
+        <w:rPr>
+          <w:rFonts w:cstheme="minorHAnsi"/>
+        </w:rPr>
+      </w:pPr>
+      <w:r>
+        <w:rPr>
+          <w:rFonts w:cstheme="minorHAnsi"/>
+        </w:rPr>
+        <w:t>Take it in, it is how you grow and learn</w:t>
+      </w:r>
+    </w:p>
+    <w:p>
+      <w:pPr>
+        <w:rPr>
+          <w:rFonts w:cstheme="minorHAnsi"/>
+        </w:rPr>
+      </w:pPr>
+    </w:p>
+    <w:p>
+      <w:pPr>
+        <w:pStyle w:val="Heading3"/>
+      </w:pPr>
+      <w:r>
+        <w:t>Quotes</w:t>
+      </w:r>
+      <w:r>
+        <w:br/>
+      </w:r>
+    </w:p>
+    <w:p>
+      <w:pPr>
+        <w:rPr>
+          <w:i/>
+          <w:iCs/>
+        </w:rPr>
+      </w:pPr>
+      <w:r>
+        <w:rPr>
+          <w:i/>
+          <w:iCs/>
+        </w:rPr>
+        <w:t>Smart Tribes</w:t>
+      </w:r>
+    </w:p>
+    <w:p>
+      <w:pPr>
+        <w:pStyle w:val="ListParagraph"/>
+        <w:numPr>
+          <w:ilvl w:val="0"/>
+          <w:numId w:val="17"/>
+        </w:numPr>
+      </w:pPr>
+      <w:r>
+        <w:t>“If we want to reignite innovation and passion, we have to rehumanize the work. When shame becomes a management style, engagement dies. When failure is not an option we can forget about learning, innovation, and creativity.</w:t>
+      </w:r>
+    </w:p>
+    <w:p>
+      <w:pPr>
+        <w:pStyle w:val="ListParagraph"/>
+        <w:numPr>
+          <w:ilvl w:val="0"/>
+          <w:numId w:val="17"/>
+        </w:numPr>
+      </w:pPr>
+      <w:r>
+        <w:t>What happens when you work only at the symptom level? You’ll have to deal with the next symptom, and the next symptom, forever – because it’s the system that causes all the symptoms.</w:t>
+      </w:r>
+    </w:p>
+    <w:p>
+      <w:pPr>
+        <w:pStyle w:val="ListParagraph"/>
+        <w:numPr>
+          <w:ilvl w:val="0"/>
+          <w:numId w:val="17"/>
+        </w:numPr>
+      </w:pPr>
+      <w:proofErr w:type="gramStart"/>
+      <w:r>
+        <w:t>First of all</w:t>
+      </w:r>
+      <w:proofErr w:type="gramEnd"/>
+      <w:r>
+        <w:t>, if an organization is to be truly effective, it must at heart be a learning organization.</w:t>
+      </w:r>
+    </w:p>
+    <w:p>
+      <w:pPr>
+        <w:pStyle w:val="Heading2"/>
+      </w:pPr>
+      <w:r>
+        <w:br w:type="column"/>
+      </w:r>
+      <w:r>
+        <w:lastRenderedPageBreak/>
         <w:t>Identifying a Growable Team</w:t>
       </w:r>
     </w:p>
@@ -841,6 +1111,24 @@
       <w:pPr>
         <w:pStyle w:val="ListParagraph"/>
         <w:numPr>
+          <w:ilvl w:val="1"/>
+          <w:numId w:val="10"/>
+        </w:numPr>
+        <w:rPr>
+          <w:rFonts w:cstheme="minorHAnsi"/>
+        </w:rPr>
+      </w:pPr>
+      <w:r>
+        <w:rPr>
+          <w:rFonts w:cstheme="minorHAnsi"/>
+        </w:rPr>
+        <w:t>How should you go about knowing who is who?</w:t>
+      </w:r>
+    </w:p>
+    <w:p>
+      <w:pPr>
+        <w:pStyle w:val="ListParagraph"/>
+        <w:numPr>
           <w:ilvl w:val="0"/>
           <w:numId w:val="10"/>
         </w:numPr>
@@ -1152,232 +1440,6 @@
       <w:pPr>
         <w:pStyle w:val="Heading2"/>
       </w:pPr>
-      <w:r>
-        <w:br w:type="column"/>
-      </w:r>
-      <w:r>
-        <w:lastRenderedPageBreak/>
-        <w:t>Building around a Project</w:t>
-      </w:r>
-    </w:p>
-    <w:p/>
-    <w:p>
-      <w:pPr>
-        <w:pStyle w:val="ListParagraph"/>
-        <w:numPr>
-          <w:ilvl w:val="0"/>
-          <w:numId w:val="16"/>
-        </w:numPr>
-        <w:rPr>
-          <w:rFonts w:cstheme="minorHAnsi"/>
-        </w:rPr>
-      </w:pPr>
-      <w:r>
-        <w:rPr>
-          <w:rFonts w:cstheme="minorHAnsi"/>
-        </w:rPr>
-        <w:t>Must work on something that excites most members</w:t>
-      </w:r>
-    </w:p>
-    <w:p>
-      <w:pPr>
-        <w:pStyle w:val="ListParagraph"/>
-        <w:numPr>
-          <w:ilvl w:val="1"/>
-          <w:numId w:val="16"/>
-        </w:numPr>
-        <w:rPr>
-          <w:rFonts w:cstheme="minorHAnsi"/>
-        </w:rPr>
-      </w:pPr>
-      <w:r>
-        <w:rPr>
-          <w:rFonts w:cstheme="minorHAnsi"/>
-        </w:rPr>
-        <w:t>Don’t try too hard to make sure everyone is for it</w:t>
-      </w:r>
-    </w:p>
-    <w:p>
-      <w:pPr>
-        <w:pStyle w:val="ListParagraph"/>
-        <w:numPr>
-          <w:ilvl w:val="0"/>
-          <w:numId w:val="16"/>
-        </w:numPr>
-        <w:rPr>
-          <w:rFonts w:cstheme="minorHAnsi"/>
-        </w:rPr>
-      </w:pPr>
-      <w:r>
-        <w:rPr>
-          <w:rFonts w:cstheme="minorHAnsi"/>
-        </w:rPr>
-        <w:t>Build a project, people will come</w:t>
-      </w:r>
-    </w:p>
-    <w:p>
-      <w:pPr>
-        <w:pStyle w:val="ListParagraph"/>
-        <w:numPr>
-          <w:ilvl w:val="1"/>
-          <w:numId w:val="16"/>
-        </w:numPr>
-        <w:rPr>
-          <w:rFonts w:cstheme="minorHAnsi"/>
-        </w:rPr>
-      </w:pPr>
-      <w:r>
-        <w:rPr>
-          <w:rFonts w:cstheme="minorHAnsi"/>
-        </w:rPr>
-        <w:t>Trying to build a team with just general meetings doesn’t work</w:t>
-      </w:r>
-    </w:p>
-    <w:p>
-      <w:pPr>
-        <w:pStyle w:val="ListParagraph"/>
-        <w:numPr>
-          <w:ilvl w:val="0"/>
-          <w:numId w:val="16"/>
-        </w:numPr>
-        <w:rPr>
-          <w:rFonts w:cstheme="minorHAnsi"/>
-        </w:rPr>
-      </w:pPr>
-      <w:r>
-        <w:rPr>
-          <w:rFonts w:cstheme="minorHAnsi"/>
-        </w:rPr>
-        <w:t>Roadblocks happen, but must have the grit to push through</w:t>
-      </w:r>
-    </w:p>
-    <w:p>
-      <w:pPr>
-        <w:pStyle w:val="ListParagraph"/>
-        <w:numPr>
-          <w:ilvl w:val="1"/>
-          <w:numId w:val="16"/>
-        </w:numPr>
-        <w:rPr>
-          <w:rFonts w:cstheme="minorHAnsi"/>
-        </w:rPr>
-      </w:pPr>
-      <w:r>
-        <w:rPr>
-          <w:rFonts w:cstheme="minorHAnsi"/>
-        </w:rPr>
-        <w:t>Initially starting something takes a certain grit, can be challenging to keep motivated</w:t>
-      </w:r>
-    </w:p>
-    <w:p>
-      <w:pPr>
-        <w:pStyle w:val="ListParagraph"/>
-        <w:numPr>
-          <w:ilvl w:val="0"/>
-          <w:numId w:val="16"/>
-        </w:numPr>
-        <w:rPr>
-          <w:rFonts w:cstheme="minorHAnsi"/>
-        </w:rPr>
-      </w:pPr>
-      <w:r>
-        <w:rPr>
-          <w:rFonts w:cstheme="minorHAnsi"/>
-        </w:rPr>
-        <w:t>The initial fear of failure</w:t>
-      </w:r>
-    </w:p>
-    <w:p>
-      <w:pPr>
-        <w:pStyle w:val="ListParagraph"/>
-        <w:numPr>
-          <w:ilvl w:val="1"/>
-          <w:numId w:val="16"/>
-        </w:numPr>
-        <w:rPr>
-          <w:rFonts w:cstheme="minorHAnsi"/>
-        </w:rPr>
-      </w:pPr>
-      <w:r>
-        <w:rPr>
-          <w:rFonts w:cstheme="minorHAnsi"/>
-        </w:rPr>
-        <w:t>Take it in, it is how you grow and learn</w:t>
-      </w:r>
-    </w:p>
-    <w:p>
-      <w:pPr>
-        <w:rPr>
-          <w:rFonts w:cstheme="minorHAnsi"/>
-        </w:rPr>
-      </w:pPr>
-    </w:p>
-    <w:p>
-      <w:pPr>
-        <w:pStyle w:val="Heading3"/>
-      </w:pPr>
-      <w:r>
-        <w:t>Quotes</w:t>
-      </w:r>
-      <w:r>
-        <w:br/>
-      </w:r>
-    </w:p>
-    <w:p>
-      <w:pPr>
-        <w:rPr>
-          <w:i/>
-          <w:iCs/>
-        </w:rPr>
-      </w:pPr>
-      <w:r>
-        <w:rPr>
-          <w:i/>
-          <w:iCs/>
-        </w:rPr>
-        <w:t>Smart Tribes</w:t>
-      </w:r>
-    </w:p>
-    <w:p>
-      <w:pPr>
-        <w:pStyle w:val="ListParagraph"/>
-        <w:numPr>
-          <w:ilvl w:val="0"/>
-          <w:numId w:val="17"/>
-        </w:numPr>
-      </w:pPr>
-      <w:r>
-        <w:t>“If we want to reignite innovation and passion, we have to rehumanize the work. When shame becomes a management style, engagement dies. When failure is not an option we can forget about learning, innovation, and creativity.</w:t>
-      </w:r>
-    </w:p>
-    <w:p>
-      <w:pPr>
-        <w:pStyle w:val="ListParagraph"/>
-        <w:numPr>
-          <w:ilvl w:val="0"/>
-          <w:numId w:val="17"/>
-        </w:numPr>
-      </w:pPr>
-      <w:r>
-        <w:t>What happens when you work only at the symptom level? You’ll have to deal with the next symptom, and the next symptom, forever – because it’s the system that causes all the symptoms.</w:t>
-      </w:r>
-    </w:p>
-    <w:p>
-      <w:pPr>
-        <w:pStyle w:val="ListParagraph"/>
-        <w:numPr>
-          <w:ilvl w:val="0"/>
-          <w:numId w:val="17"/>
-        </w:numPr>
-      </w:pPr>
-      <w:proofErr w:type="gramStart"/>
-      <w:r>
-        <w:t>First of all</w:t>
-      </w:r>
-      <w:proofErr w:type="gramEnd"/>
-      <w:r>
-        <w:t>, if an organization is to be truly effective, it must at heart be a learning organization.</w:t>
-      </w:r>
     </w:p>
     <w:p>
       <w:pPr>
@@ -1409,6 +1471,12 @@
         </w:rPr>
         <w:t>Growing your Leadership</w:t>
       </w:r>
+      <w:r>
+        <w:rPr>
+          <w:rFonts w:cstheme="minorHAnsi"/>
+        </w:rPr>
+        <w:t xml:space="preserve"> Skills</w:t>
+      </w:r>
     </w:p>
     <w:p>
       <w:pPr>
@@ -1427,6 +1495,12 @@
         </w:rPr>
         <w:t>Learning to Manage</w:t>
       </w:r>
+      <w:r>
+        <w:rPr>
+          <w:rFonts w:cstheme="minorHAnsi"/>
+        </w:rPr>
+        <w:t xml:space="preserve"> A Team</w:t>
+      </w:r>
     </w:p>
     <w:p>
       <w:pPr>
@@ -1443,7 +1517,7 @@
         <w:rPr>
           <w:rFonts w:cstheme="minorHAnsi"/>
         </w:rPr>
-        <w:t>The Life of a Project</w:t>
+        <w:t>The Fundamentals of Management</w:t>
       </w:r>
     </w:p>
     <w:p>
@@ -1461,8 +1535,10 @@
         <w:rPr>
           <w:rFonts w:cstheme="minorHAnsi"/>
         </w:rPr>
-        <w:t>Managing Engineers</w:t>
-      </w:r>
+        <w:t>The Life of a Project</w:t>
+      </w:r>
+      <w:bookmarkStart w:id="0" w:name="_GoBack"/>
+      <w:bookmarkEnd w:id="0"/>
     </w:p>
     <w:p>
       <w:pPr>
@@ -1479,15 +1555,25 @@
         <w:rPr>
           <w:rFonts w:cstheme="minorHAnsi"/>
         </w:rPr>
-        <w:t>Motivating Engineerin</w:t>
-      </w:r>
-      <w:bookmarkStart w:id="0" w:name="_GoBack"/>
-      <w:bookmarkEnd w:id="0"/>
-      <w:r>
-        <w:rPr>
-          <w:rFonts w:cstheme="minorHAnsi"/>
-        </w:rPr>
-        <w:t>g Students</w:t>
+        <w:t>Managing Engineers</w:t>
+      </w:r>
+    </w:p>
+    <w:p>
+      <w:pPr>
+        <w:pStyle w:val="ListParagraph"/>
+        <w:numPr>
+          <w:ilvl w:val="2"/>
+          <w:numId w:val="20"/>
+        </w:numPr>
+        <w:rPr>
+          <w:rFonts w:cstheme="minorHAnsi"/>
+        </w:rPr>
+      </w:pPr>
+      <w:r>
+        <w:rPr>
+          <w:rFonts w:cstheme="minorHAnsi"/>
+        </w:rPr>
+        <w:t>Motivating Engineering Students</w:t>
       </w:r>
     </w:p>
     <w:p>
@@ -1523,19 +1609,224 @@
         <w:rPr>
           <w:rFonts w:cstheme="minorHAnsi"/>
         </w:rPr>
-        <w:t>Growing the Culture</w:t>
+        <w:t>Growing the Cultur</w:t>
+      </w:r>
+      <w:r>
+        <w:rPr>
+          <w:rFonts w:cstheme="minorHAnsi"/>
+        </w:rPr>
+        <w:t>e</w:t>
+      </w:r>
+    </w:p>
+    <w:p>
+      <w:pPr>
+        <w:pStyle w:val="ListParagraph"/>
+        <w:ind w:left="0"/>
+      </w:pPr>
+    </w:p>
+    <w:p>
+      <w:pPr>
+        <w:pStyle w:val="ListParagraph"/>
+        <w:ind w:left="0"/>
+      </w:pPr>
+    </w:p>
+    <w:p>
+      <w:pPr>
+        <w:pStyle w:val="ListParagraph"/>
+        <w:ind w:left="0"/>
+        <w:rPr>
+          <w:rFonts w:cstheme="minorHAnsi"/>
+        </w:rPr>
+      </w:pPr>
+      <w:r>
+        <w:br w:type="column"/>
+      </w:r>
+      <w:r>
+        <w:lastRenderedPageBreak/>
+        <w:t>Growing your Leadership</w:t>
       </w:r>
     </w:p>
     <w:p/>
     <w:p>
       <w:pPr>
-        <w:pStyle w:val="Heading2"/>
-      </w:pPr>
-      <w:r>
-        <w:t>Growing your Leadership</w:t>
-      </w:r>
-    </w:p>
-    <w:p/>
+        <w:pStyle w:val="ListParagraph"/>
+        <w:numPr>
+          <w:ilvl w:val="0"/>
+          <w:numId w:val="21"/>
+        </w:numPr>
+        <w:rPr>
+          <w:rFonts w:cstheme="minorHAnsi"/>
+        </w:rPr>
+      </w:pPr>
+      <w:r>
+        <w:rPr>
+          <w:rFonts w:cstheme="minorHAnsi"/>
+        </w:rPr>
+        <w:t>Not all starting members are long-term members</w:t>
+      </w:r>
+    </w:p>
+    <w:p>
+      <w:pPr>
+        <w:pStyle w:val="ListParagraph"/>
+        <w:numPr>
+          <w:ilvl w:val="1"/>
+          <w:numId w:val="21"/>
+        </w:numPr>
+        <w:rPr>
+          <w:rFonts w:cstheme="minorHAnsi"/>
+        </w:rPr>
+      </w:pPr>
+      <w:r>
+        <w:rPr>
+          <w:rFonts w:cstheme="minorHAnsi"/>
+        </w:rPr>
+        <w:t>Focus on the potential high impactor people</w:t>
+      </w:r>
+    </w:p>
+    <w:p>
+      <w:pPr>
+        <w:pStyle w:val="ListParagraph"/>
+        <w:numPr>
+          <w:ilvl w:val="1"/>
+          <w:numId w:val="21"/>
+        </w:numPr>
+        <w:rPr>
+          <w:rFonts w:cstheme="minorHAnsi"/>
+        </w:rPr>
+      </w:pPr>
+      <w:r>
+        <w:rPr>
+          <w:rFonts w:cstheme="minorHAnsi"/>
+        </w:rPr>
+        <w:t>How should you go about knowing who is who?</w:t>
+      </w:r>
+    </w:p>
+    <w:p>
+      <w:pPr>
+        <w:pStyle w:val="ListParagraph"/>
+        <w:numPr>
+          <w:ilvl w:val="0"/>
+          <w:numId w:val="21"/>
+        </w:numPr>
+        <w:rPr>
+          <w:rFonts w:cstheme="minorHAnsi"/>
+        </w:rPr>
+      </w:pPr>
+      <w:r>
+        <w:rPr>
+          <w:rFonts w:cstheme="minorHAnsi"/>
+        </w:rPr>
+        <w:t>Why do people want this organization?</w:t>
+      </w:r>
+    </w:p>
+    <w:p>
+      <w:pPr>
+        <w:pStyle w:val="ListParagraph"/>
+        <w:numPr>
+          <w:ilvl w:val="1"/>
+          <w:numId w:val="21"/>
+        </w:numPr>
+        <w:rPr>
+          <w:rFonts w:cstheme="minorHAnsi"/>
+        </w:rPr>
+      </w:pPr>
+      <w:r>
+        <w:rPr>
+          <w:rFonts w:cstheme="minorHAnsi"/>
+        </w:rPr>
+        <w:t xml:space="preserve">What are you offering? Does it align with what you initially thought? It won’t. </w:t>
+      </w:r>
+    </w:p>
+    <w:p>
+      <w:pPr>
+        <w:pStyle w:val="ListParagraph"/>
+        <w:numPr>
+          <w:ilvl w:val="0"/>
+          <w:numId w:val="21"/>
+        </w:numPr>
+        <w:rPr>
+          <w:rFonts w:cstheme="minorHAnsi"/>
+        </w:rPr>
+      </w:pPr>
+      <w:r>
+        <w:rPr>
+          <w:rFonts w:cstheme="minorHAnsi"/>
+        </w:rPr>
+        <w:t>What people/groups can help you at this stage?</w:t>
+      </w:r>
+    </w:p>
+    <w:p>
+      <w:pPr>
+        <w:pStyle w:val="ListParagraph"/>
+        <w:numPr>
+          <w:ilvl w:val="1"/>
+          <w:numId w:val="21"/>
+        </w:numPr>
+        <w:rPr>
+          <w:rFonts w:cstheme="minorHAnsi"/>
+        </w:rPr>
+      </w:pPr>
+      <w:r>
+        <w:rPr>
+          <w:rFonts w:cstheme="minorHAnsi"/>
+        </w:rPr>
+        <w:t>Parent organizations, nearby similar organizations</w:t>
+      </w:r>
+    </w:p>
+    <w:p>
+      <w:pPr>
+        <w:pStyle w:val="ListParagraph"/>
+        <w:numPr>
+          <w:ilvl w:val="0"/>
+          <w:numId w:val="21"/>
+        </w:numPr>
+        <w:rPr>
+          <w:rFonts w:cstheme="minorHAnsi"/>
+        </w:rPr>
+      </w:pPr>
+      <w:r>
+        <w:rPr>
+          <w:rFonts w:cstheme="minorHAnsi"/>
+        </w:rPr>
+        <w:t>The clear different between interested members commitment</w:t>
+      </w:r>
+    </w:p>
+    <w:p>
+      <w:pPr>
+        <w:pStyle w:val="ListParagraph"/>
+        <w:numPr>
+          <w:ilvl w:val="1"/>
+          <w:numId w:val="21"/>
+        </w:numPr>
+        <w:rPr>
+          <w:rFonts w:cstheme="minorHAnsi"/>
+        </w:rPr>
+      </w:pPr>
+      <w:r>
+        <w:rPr>
+          <w:rFonts w:cstheme="minorHAnsi"/>
+        </w:rPr>
+        <w:t>Initial management techniques to things to understand about this at an early level</w:t>
+      </w:r>
+    </w:p>
+    <w:p>
+      <w:pPr>
+        <w:rPr>
+          <w:rFonts w:cstheme="minorHAnsi"/>
+        </w:rPr>
+      </w:pPr>
+    </w:p>
+    <w:p>
+      <w:pPr>
+        <w:pStyle w:val="Heading3"/>
+      </w:pPr>
+      <w:r>
+        <w:t>Quotes</w:t>
+      </w:r>
+      <w:r>
+        <w:br/>
+      </w:r>
+    </w:p>
     <w:p/>
     <w:sectPr>
       <w:pgSz w:w="12240" w:h="15840"/>
@@ -1548,7 +1839,7 @@
 </file>
 
 <file path=word/numbering.xml><?xml version="1.0" encoding="utf-8"?>
-<w:numbering xmlns:wpc="http://schemas.microsoft.com/office/word/2010/wordprocessingCanvas" xmlns:cx="http://schemas.microsoft.com/office/drawing/2014/chartex" xmlns:cx1="http://schemas.microsoft.com/office/drawing/2015/9/8/chartex" xmlns:cx2="http://schemas.microsoft.com/office/drawing/2015/10/21/chartex" xmlns:cx3="http://schemas.microsoft.com/office/drawing/2016/5/9/chartex" xmlns:cx4="http://schemas.microsoft.com/office/drawing/2016/5/10/chartex" xmlns:cx5="http://schemas.microsoft.com/office/drawing/2016/5/11/chartex" xmlns:cx6="http://schemas.microsoft.com/office/drawing/2016/5/12/chartex" xmlns:cx7="http://schemas.microsoft.com/office/drawing/2016/5/13/chartex" xmlns:cx8="http://schemas.microsoft.com/office/drawing/2016/5/14/chartex" xmlns:mc="http://schemas.openxmlformats.org/markup-compatibility/2006" xmlns:aink="http://schemas.microsoft.com/office/drawing/2016/ink" xmlns:am3d="http://schemas.microsoft.com/office/drawing/2017/model3d" xmlns:o="urn:schemas-microsoft-com:office:office" xmlns:r="http://schemas.openxmlformats.org/officeDocument/2006/relationships" xmlns:m="http://schemas.openxmlformats.org/officeDocument/2006/math" xmlns:v="urn:schemas-microsoft-com:vml" xmlns:wp14="http://schemas.microsoft.com/office/word/2010/wordprocessingDrawing" xmlns:wp="http://schemas.openxmlformats.org/drawingml/2006/wordprocessingDrawing" xmlns:w10="urn:schemas-microsoft-com:office:word" xmlns:w="http://schemas.openxmlformats.org/wordprocessingml/2006/main" xmlns:w14="http://schemas.microsoft.com/office/word/2010/wordml" xmlns:w15="http://schemas.microsoft.com/office/word/2012/wordml" xmlns:w16cex="http://schemas.microsoft.com/office/word/2018/wordml/cex" xmlns:w16cid="http://schemas.microsoft.com/office/word/2016/wordml/cid" xmlns:w16="http://schemas.microsoft.com/office/word/2018/wordml" xmlns:w16se="http://schemas.microsoft.com/office/word/2015/wordml/symex" xmlns:wpg="http://schemas.microsoft.com/office/word/2010/wordprocessingGroup" xmlns:wpi="http://schemas.microsoft.com/office/word/2010/wordprocessingInk" xmlns:wne="http://schemas.microsoft.com/office/word/2006/wordml" xmlns:wps="http://schemas.microsoft.com/office/word/2010/wordprocessingShape" mc:Ignorable="w14 w15 w16se w16cid w16 w16cex wp14">
+<w:numbering xmlns:wpc="http://schemas.microsoft.com/office/word/2010/wordprocessingCanvas" xmlns:cx="http://schemas.microsoft.com/office/drawing/2014/chartex" xmlns:cx1="http://schemas.microsoft.com/office/drawing/2015/9/8/chartex" xmlns:cx2="http://schemas.microsoft.com/office/drawing/2015/10/21/chartex" xmlns:cx3="http://schemas.microsoft.com/office/drawing/2016/5/9/chartex" xmlns:cx4="http://schemas.microsoft.com/office/drawing/2016/5/10/chartex" xmlns:cx5="http://schemas.microsoft.com/office/drawing/2016/5/11/chartex" xmlns:cx6="http://schemas.microsoft.com/office/drawing/2016/5/12/chartex" xmlns:cx7="http://schemas.microsoft.com/office/drawing/2016/5/13/chartex" xmlns:cx8="http://schemas.microsoft.com/office/drawing/2016/5/14/chartex" xmlns:mc="http://schemas.openxmlformats.org/markup-compatibility/2006" xmlns:aink="http://schemas.microsoft.com/office/drawing/2016/ink" xmlns:am3d="http://schemas.microsoft.com/office/drawing/2017/model3d" xmlns:o="urn:schemas-microsoft-com:office:office" xmlns:r="http://schemas.openxmlformats.org/officeDocument/2006/relationships" xmlns:m="http://schemas.openxmlformats.org/officeDocument/2006/math" xmlns:v="urn:schemas-microsoft-com:vml" xmlns:wp14="http://schemas.microsoft.com/office/word/2010/wordprocessingDrawing" xmlns:wp="http://schemas.openxmlformats.org/drawingml/2006/wordprocessingDrawing" xmlns:w10="urn:schemas-microsoft-com:office:word" xmlns:w="http://schemas.openxmlformats.org/wordprocessingml/2006/main" xmlns:w14="http://schemas.microsoft.com/office/word/2010/wordml" xmlns:w15="http://schemas.microsoft.com/office/word/2012/wordml" xmlns:w16cid="http://schemas.microsoft.com/office/word/2016/wordml/cid" xmlns:w16se="http://schemas.microsoft.com/office/word/2015/wordml/symex" xmlns:wpg="http://schemas.microsoft.com/office/word/2010/wordprocessingGroup" xmlns:wpi="http://schemas.microsoft.com/office/word/2010/wordprocessingInk" xmlns:wne="http://schemas.microsoft.com/office/word/2006/wordml" xmlns:wps="http://schemas.microsoft.com/office/word/2010/wordprocessingShape" mc:Ignorable="w14 w15 w16se w16cid wp14">
   <w:abstractNum w:abstractNumId="0" w15:restartNumberingAfterBreak="0">
     <w:nsid w:val="13770225"/>
     <w:multiLevelType w:val="hybridMultilevel"/>
@@ -1811,6 +2102,92 @@
     </w:lvl>
   </w:abstractNum>
   <w:abstractNum w:abstractNumId="3" w15:restartNumberingAfterBreak="0">
+    <w:nsid w:val="203C5973"/>
+    <w:multiLevelType w:val="hybridMultilevel"/>
+    <w:tmpl w:val="D12AD5BA"/>
+    <w:lvl w:ilvl="0" w:tplc="0409000F">
+      <w:start w:val="1"/>
+      <w:numFmt w:val="decimal"/>
+      <w:lvlText w:val="%1."/>
+      <w:lvlJc w:val="left"/>
+      <w:pPr>
+        <w:ind w:left="720" w:hanging="360"/>
+      </w:pPr>
+    </w:lvl>
+    <w:lvl w:ilvl="1" w:tplc="04090019">
+      <w:start w:val="1"/>
+      <w:numFmt w:val="lowerLetter"/>
+      <w:lvlText w:val="%2."/>
+      <w:lvlJc w:val="left"/>
+      <w:pPr>
+        <w:ind w:left="1440" w:hanging="360"/>
+      </w:pPr>
+    </w:lvl>
+    <w:lvl w:ilvl="2" w:tplc="0409001B" w:tentative="1">
+      <w:start w:val="1"/>
+      <w:numFmt w:val="lowerRoman"/>
+      <w:lvlText w:val="%3."/>
+      <w:lvlJc w:val="right"/>
+      <w:pPr>
+        <w:ind w:left="2160" w:hanging="180"/>
+      </w:pPr>
+    </w:lvl>
+    <w:lvl w:ilvl="3" w:tplc="0409000F" w:tentative="1">
+      <w:start w:val="1"/>
+      <w:numFmt w:val="decimal"/>
+      <w:lvlText w:val="%4."/>
+      <w:lvlJc w:val="left"/>
+      <w:pPr>
+        <w:ind w:left="2880" w:hanging="360"/>
+      </w:pPr>
+    </w:lvl>
+    <w:lvl w:ilvl="4" w:tplc="04090019" w:tentative="1">
+      <w:start w:val="1"/>
+      <w:numFmt w:val="lowerLetter"/>
+      <w:lvlText w:val="%5."/>
+      <w:lvlJc w:val="left"/>
+      <w:pPr>
+        <w:ind w:left="3600" w:hanging="360"/>
+      </w:pPr>
+    </w:lvl>
+    <w:lvl w:ilvl="5" w:tplc="0409001B" w:tentative="1">
+      <w:start w:val="1"/>
+      <w:numFmt w:val="lowerRoman"/>
+      <w:lvlText w:val="%6."/>
+      <w:lvlJc w:val="right"/>
+      <w:pPr>
+        <w:ind w:left="4320" w:hanging="180"/>
+      </w:pPr>
+    </w:lvl>
+    <w:lvl w:ilvl="6" w:tplc="0409000F" w:tentative="1">
+      <w:start w:val="1"/>
+      <w:numFmt w:val="decimal"/>
+      <w:lvlText w:val="%7."/>
+      <w:lvlJc w:val="left"/>
+      <w:pPr>
+        <w:ind w:left="5040" w:hanging="360"/>
+      </w:pPr>
+    </w:lvl>
+    <w:lvl w:ilvl="7" w:tplc="04090019" w:tentative="1">
+      <w:start w:val="1"/>
+      <w:numFmt w:val="lowerLetter"/>
+      <w:lvlText w:val="%8."/>
+      <w:lvlJc w:val="left"/>
+      <w:pPr>
+        <w:ind w:left="5760" w:hanging="360"/>
+      </w:pPr>
+    </w:lvl>
+    <w:lvl w:ilvl="8" w:tplc="0409001B" w:tentative="1">
+      <w:start w:val="1"/>
+      <w:numFmt w:val="lowerRoman"/>
+      <w:lvlText w:val="%9."/>
+      <w:lvlJc w:val="right"/>
+      <w:pPr>
+        <w:ind w:left="6480" w:hanging="180"/>
+      </w:pPr>
+    </w:lvl>
+  </w:abstractNum>
+  <w:abstractNum w:abstractNumId="4" w15:restartNumberingAfterBreak="0">
     <w:nsid w:val="20B44C61"/>
     <w:multiLevelType w:val="hybridMultilevel"/>
     <w:tmpl w:val="FA145C28"/>
@@ -1899,7 +2276,7 @@
       </w:pPr>
     </w:lvl>
   </w:abstractNum>
-  <w:abstractNum w:abstractNumId="4" w15:restartNumberingAfterBreak="0">
+  <w:abstractNum w:abstractNumId="5" w15:restartNumberingAfterBreak="0">
     <w:nsid w:val="25EC155B"/>
     <w:multiLevelType w:val="hybridMultilevel"/>
     <w:tmpl w:val="05A29B04"/>
@@ -1985,7 +2362,7 @@
       </w:pPr>
     </w:lvl>
   </w:abstractNum>
-  <w:abstractNum w:abstractNumId="5" w15:restartNumberingAfterBreak="0">
+  <w:abstractNum w:abstractNumId="6" w15:restartNumberingAfterBreak="0">
     <w:nsid w:val="26617F1B"/>
     <w:multiLevelType w:val="hybridMultilevel"/>
     <w:tmpl w:val="EB78F25C"/>
@@ -2071,7 +2448,7 @@
       </w:pPr>
     </w:lvl>
   </w:abstractNum>
-  <w:abstractNum w:abstractNumId="6" w15:restartNumberingAfterBreak="0">
+  <w:abstractNum w:abstractNumId="7" w15:restartNumberingAfterBreak="0">
     <w:nsid w:val="363B28CB"/>
     <w:multiLevelType w:val="hybridMultilevel"/>
     <w:tmpl w:val="4194488E"/>
@@ -2157,7 +2534,7 @@
       </w:pPr>
     </w:lvl>
   </w:abstractNum>
-  <w:abstractNum w:abstractNumId="7" w15:restartNumberingAfterBreak="0">
+  <w:abstractNum w:abstractNumId="8" w15:restartNumberingAfterBreak="0">
     <w:nsid w:val="3B461B14"/>
     <w:multiLevelType w:val="hybridMultilevel"/>
     <w:tmpl w:val="A8845A0C"/>
@@ -2246,7 +2623,7 @@
       </w:pPr>
     </w:lvl>
   </w:abstractNum>
-  <w:abstractNum w:abstractNumId="8" w15:restartNumberingAfterBreak="0">
+  <w:abstractNum w:abstractNumId="9" w15:restartNumberingAfterBreak="0">
     <w:nsid w:val="3B660099"/>
     <w:multiLevelType w:val="hybridMultilevel"/>
     <w:tmpl w:val="8702E03C"/>
@@ -2332,7 +2709,7 @@
       </w:pPr>
     </w:lvl>
   </w:abstractNum>
-  <w:abstractNum w:abstractNumId="9" w15:restartNumberingAfterBreak="0">
+  <w:abstractNum w:abstractNumId="10" w15:restartNumberingAfterBreak="0">
     <w:nsid w:val="3DC31EB1"/>
     <w:multiLevelType w:val="hybridMultilevel"/>
     <w:tmpl w:val="EAE2621A"/>
@@ -2418,7 +2795,7 @@
       </w:pPr>
     </w:lvl>
   </w:abstractNum>
-  <w:abstractNum w:abstractNumId="10" w15:restartNumberingAfterBreak="0">
+  <w:abstractNum w:abstractNumId="11" w15:restartNumberingAfterBreak="0">
     <w:nsid w:val="46840B17"/>
     <w:multiLevelType w:val="hybridMultilevel"/>
     <w:tmpl w:val="8F50745E"/>
@@ -2504,7 +2881,7 @@
       </w:pPr>
     </w:lvl>
   </w:abstractNum>
-  <w:abstractNum w:abstractNumId="11" w15:restartNumberingAfterBreak="0">
+  <w:abstractNum w:abstractNumId="12" w15:restartNumberingAfterBreak="0">
     <w:nsid w:val="49452ECD"/>
     <w:multiLevelType w:val="hybridMultilevel"/>
     <w:tmpl w:val="4FCEF2BA"/>
@@ -2590,7 +2967,7 @@
       </w:pPr>
     </w:lvl>
   </w:abstractNum>
-  <w:abstractNum w:abstractNumId="12" w15:restartNumberingAfterBreak="0">
+  <w:abstractNum w:abstractNumId="13" w15:restartNumberingAfterBreak="0">
     <w:nsid w:val="61AC4E7D"/>
     <w:multiLevelType w:val="hybridMultilevel"/>
     <w:tmpl w:val="89481838"/>
@@ -2676,7 +3053,7 @@
       </w:pPr>
     </w:lvl>
   </w:abstractNum>
-  <w:abstractNum w:abstractNumId="13" w15:restartNumberingAfterBreak="0">
+  <w:abstractNum w:abstractNumId="14" w15:restartNumberingAfterBreak="0">
     <w:nsid w:val="61EF5E2D"/>
     <w:multiLevelType w:val="hybridMultilevel"/>
     <w:tmpl w:val="77347B22"/>
@@ -2762,7 +3139,7 @@
       </w:pPr>
     </w:lvl>
   </w:abstractNum>
-  <w:abstractNum w:abstractNumId="14" w15:restartNumberingAfterBreak="0">
+  <w:abstractNum w:abstractNumId="15" w15:restartNumberingAfterBreak="0">
     <w:nsid w:val="62E95EAC"/>
     <w:multiLevelType w:val="hybridMultilevel"/>
     <w:tmpl w:val="E52C6F9A"/>
@@ -2848,7 +3225,7 @@
       </w:pPr>
     </w:lvl>
   </w:abstractNum>
-  <w:abstractNum w:abstractNumId="15" w15:restartNumberingAfterBreak="0">
+  <w:abstractNum w:abstractNumId="16" w15:restartNumberingAfterBreak="0">
     <w:nsid w:val="64CF2443"/>
     <w:multiLevelType w:val="hybridMultilevel"/>
     <w:tmpl w:val="B7142C7E"/>
@@ -2934,7 +3311,7 @@
       </w:pPr>
     </w:lvl>
   </w:abstractNum>
-  <w:abstractNum w:abstractNumId="16" w15:restartNumberingAfterBreak="0">
+  <w:abstractNum w:abstractNumId="17" w15:restartNumberingAfterBreak="0">
     <w:nsid w:val="69B74DA0"/>
     <w:multiLevelType w:val="hybridMultilevel"/>
     <w:tmpl w:val="8F50745E"/>
@@ -3020,7 +3397,7 @@
       </w:pPr>
     </w:lvl>
   </w:abstractNum>
-  <w:abstractNum w:abstractNumId="17" w15:restartNumberingAfterBreak="0">
+  <w:abstractNum w:abstractNumId="18" w15:restartNumberingAfterBreak="0">
     <w:nsid w:val="6A2A219E"/>
     <w:multiLevelType w:val="hybridMultilevel"/>
     <w:tmpl w:val="B48CE93C"/>
@@ -3133,7 +3510,7 @@
       </w:rPr>
     </w:lvl>
   </w:abstractNum>
-  <w:abstractNum w:abstractNumId="18" w15:restartNumberingAfterBreak="0">
+  <w:abstractNum w:abstractNumId="19" w15:restartNumberingAfterBreak="0">
     <w:nsid w:val="6D564E72"/>
     <w:multiLevelType w:val="hybridMultilevel"/>
     <w:tmpl w:val="4AC82EFA"/>
@@ -3219,7 +3596,7 @@
       </w:pPr>
     </w:lvl>
   </w:abstractNum>
-  <w:abstractNum w:abstractNumId="19" w15:restartNumberingAfterBreak="0">
+  <w:abstractNum w:abstractNumId="20" w15:restartNumberingAfterBreak="0">
     <w:nsid w:val="7A804627"/>
     <w:multiLevelType w:val="hybridMultilevel"/>
     <w:tmpl w:val="04769628"/>
@@ -3306,49 +3683,49 @@
     </w:lvl>
   </w:abstractNum>
   <w:num w:numId="1">
-    <w:abstractNumId w:val="7"/>
+    <w:abstractNumId w:val="8"/>
   </w:num>
   <w:num w:numId="2">
+    <w:abstractNumId w:val="10"/>
+  </w:num>
+  <w:num w:numId="3">
+    <w:abstractNumId w:val="17"/>
+  </w:num>
+  <w:num w:numId="4">
     <w:abstractNumId w:val="9"/>
   </w:num>
-  <w:num w:numId="3">
-    <w:abstractNumId w:val="16"/>
-  </w:num>
-  <w:num w:numId="4">
-    <w:abstractNumId w:val="8"/>
-  </w:num>
   <w:num w:numId="5">
-    <w:abstractNumId w:val="14"/>
+    <w:abstractNumId w:val="15"/>
   </w:num>
   <w:num w:numId="6">
-    <w:abstractNumId w:val="3"/>
+    <w:abstractNumId w:val="4"/>
   </w:num>
   <w:num w:numId="7">
     <w:abstractNumId w:val="1"/>
   </w:num>
   <w:num w:numId="8">
-    <w:abstractNumId w:val="15"/>
+    <w:abstractNumId w:val="16"/>
   </w:num>
   <w:num w:numId="9">
-    <w:abstractNumId w:val="4"/>
+    <w:abstractNumId w:val="5"/>
   </w:num>
   <w:num w:numId="10">
+    <w:abstractNumId w:val="20"/>
+  </w:num>
+  <w:num w:numId="11">
+    <w:abstractNumId w:val="18"/>
+  </w:num>
+  <w:num w:numId="12">
+    <w:abstractNumId w:val="7"/>
+  </w:num>
+  <w:num w:numId="13">
     <w:abstractNumId w:val="19"/>
   </w:num>
-  <w:num w:numId="11">
-    <w:abstractNumId w:val="17"/>
-  </w:num>
-  <w:num w:numId="12">
-    <w:abstractNumId w:val="6"/>
-  </w:num>
-  <w:num w:numId="13">
-    <w:abstractNumId w:val="18"/>
-  </w:num>
   <w:num w:numId="14">
-    <w:abstractNumId w:val="12"/>
+    <w:abstractNumId w:val="13"/>
   </w:num>
   <w:num w:numId="15">
-    <w:abstractNumId w:val="11"/>
+    <w:abstractNumId w:val="12"/>
   </w:num>
   <w:num w:numId="16">
     <w:abstractNumId w:val="2"/>
@@ -3357,19 +3734,22 @@
     <w:abstractNumId w:val="0"/>
   </w:num>
   <w:num w:numId="18">
-    <w:abstractNumId w:val="10"/>
+    <w:abstractNumId w:val="11"/>
   </w:num>
   <w:num w:numId="19">
-    <w:abstractNumId w:val="5"/>
+    <w:abstractNumId w:val="6"/>
   </w:num>
   <w:num w:numId="20">
-    <w:abstractNumId w:val="13"/>
+    <w:abstractNumId w:val="14"/>
+  </w:num>
+  <w:num w:numId="21">
+    <w:abstractNumId w:val="3"/>
   </w:num>
 </w:numbering>
 </file>
 
 <file path=word/styles.xml><?xml version="1.0" encoding="utf-8"?>
-<w:styles xmlns:mc="http://schemas.openxmlformats.org/markup-compatibility/2006" xmlns:r="http://schemas.openxmlformats.org/officeDocument/2006/relationships" xmlns:w="http://schemas.openxmlformats.org/wordprocessingml/2006/main" xmlns:w14="http://schemas.microsoft.com/office/word/2010/wordml" xmlns:w15="http://schemas.microsoft.com/office/word/2012/wordml" xmlns:w16cex="http://schemas.microsoft.com/office/word/2018/wordml/cex" xmlns:w16cid="http://schemas.microsoft.com/office/word/2016/wordml/cid" xmlns:w16="http://schemas.microsoft.com/office/word/2018/wordml" xmlns:w16se="http://schemas.microsoft.com/office/word/2015/wordml/symex" mc:Ignorable="w14 w15 w16se w16cid w16 w16cex">
+<w:styles xmlns:mc="http://schemas.openxmlformats.org/markup-compatibility/2006" xmlns:r="http://schemas.openxmlformats.org/officeDocument/2006/relationships" xmlns:w="http://schemas.openxmlformats.org/wordprocessingml/2006/main" xmlns:w14="http://schemas.microsoft.com/office/word/2010/wordml" xmlns:w15="http://schemas.microsoft.com/office/word/2012/wordml" xmlns:w16cid="http://schemas.microsoft.com/office/word/2016/wordml/cid" xmlns:w16se="http://schemas.microsoft.com/office/word/2015/wordml/symex" mc:Ignorable="w14 w15 w16se w16cid">
   <w:docDefaults>
     <w:rPrDefault>
       <w:rPr>
@@ -3385,7 +3765,7 @@
       </w:pPr>
     </w:pPrDefault>
   </w:docDefaults>
-  <w:latentStyles w:defLockedState="0" w:defUIPriority="99" w:defSemiHidden="0" w:defUnhideWhenUsed="0" w:defQFormat="0" w:count="376">
+  <w:latentStyles w:defLockedState="0" w:defUIPriority="99" w:defSemiHidden="0" w:defUnhideWhenUsed="0" w:defQFormat="0" w:count="377">
     <w:lsdException w:name="Normal" w:uiPriority="0" w:qFormat="1"/>
     <w:lsdException w:name="heading 1" w:uiPriority="9" w:qFormat="1"/>
     <w:lsdException w:name="heading 2" w:semiHidden="1" w:uiPriority="9" w:unhideWhenUsed="1" w:qFormat="1"/>
@@ -3759,6 +4139,7 @@
     <w:lsdException w:name="Hashtag" w:semiHidden="1" w:unhideWhenUsed="1"/>
     <w:lsdException w:name="Unresolved Mention" w:semiHidden="1" w:unhideWhenUsed="1"/>
     <w:lsdException w:name="Smart Link" w:semiHidden="1" w:unhideWhenUsed="1"/>
+    <w:lsdException w:name="Smart Link Error" w:semiHidden="1" w:unhideWhenUsed="1"/>
   </w:latentStyles>
   <w:style w:type="paragraph" w:default="1" w:styleId="Normal">
     <w:name w:val="Normal"/>

</xml_diff>